<commit_message>
WBarlow: UAT test results plus some related changes
</commit_message>
<xml_diff>
--- a/UAT/UAT Scenario Script for Exit Car Park Use Case.docx
+++ b/UAT/UAT Scenario Script for Exit Car Park Use Case.docx
@@ -18,48 +18,46 @@
       <w:r>
         <w:t>Exit Car Park</w:t>
       </w:r>
-      <w:bookmarkStart w:id="0" w:name="_GoBack"/>
+    </w:p>
+    <w:p>
+      <w:pPr>
+        <w:pStyle w:val="Heading2"/>
+      </w:pPr>
+      <w:bookmarkStart w:id="0" w:name="_Toc43786487"/>
+      <w:r>
+        <w:t>Scenario Description</w:t>
+      </w:r>
       <w:bookmarkEnd w:id="0"/>
     </w:p>
     <w:p>
       <w:pPr>
+        <w:pStyle w:val="ListBullet"/>
+      </w:pPr>
+      <w:r>
+        <w:t>The customer wants to exit the car park, so they interact with the exit control pillar to be able to exit the car park.</w:t>
+      </w:r>
+    </w:p>
+    <w:p>
+      <w:pPr>
+        <w:pStyle w:val="ListBullet"/>
+      </w:pPr>
+      <w:r>
+        <w:t xml:space="preserve">The customer can be either an </w:t>
+      </w:r>
+      <w:proofErr w:type="spellStart"/>
+      <w:r>
+        <w:t>adhoc</w:t>
+      </w:r>
+      <w:proofErr w:type="spellEnd"/>
+      <w:r>
+        <w:t xml:space="preserve"> ticket holder or a season ticket holder.</w:t>
+      </w:r>
+    </w:p>
+    <w:p>
+      <w:pPr>
         <w:pStyle w:val="Heading2"/>
       </w:pPr>
-      <w:bookmarkStart w:id="1" w:name="_Toc43786487"/>
-      <w:r>
-        <w:t>Scenario Description</w:t>
-      </w:r>
-      <w:bookmarkEnd w:id="1"/>
-    </w:p>
-    <w:p>
-      <w:pPr>
-        <w:pStyle w:val="ListBullet"/>
-      </w:pPr>
-      <w:r>
-        <w:t>The customer wants to exit the car park, so they interact with the exit control pillar to be able to exit the car park.</w:t>
-      </w:r>
-    </w:p>
-    <w:p>
-      <w:pPr>
-        <w:pStyle w:val="ListBullet"/>
-      </w:pPr>
-      <w:r>
-        <w:t xml:space="preserve">The customer can be either an </w:t>
-      </w:r>
-      <w:proofErr w:type="spellStart"/>
-      <w:r>
-        <w:t>adhoc</w:t>
-      </w:r>
-      <w:proofErr w:type="spellEnd"/>
-      <w:r>
-        <w:t xml:space="preserve"> ticket holder or a season ticket holder.</w:t>
-      </w:r>
-    </w:p>
-    <w:p>
-      <w:pPr>
-        <w:pStyle w:val="Heading2"/>
-      </w:pPr>
-      <w:bookmarkStart w:id="2" w:name="_Toc43786488"/>
+      <w:bookmarkStart w:id="1" w:name="_Toc43786488"/>
       <w:r>
         <w:t>Version Control</w:t>
       </w:r>
@@ -216,7 +214,7 @@
       <w:r>
         <w:t>Scripts</w:t>
       </w:r>
-      <w:bookmarkEnd w:id="2"/>
+      <w:bookmarkEnd w:id="1"/>
     </w:p>
     <w:p>
       <w:r>
@@ -316,7 +314,7 @@
       <w:pPr>
         <w:pStyle w:val="Heading2"/>
       </w:pPr>
-      <w:bookmarkStart w:id="3" w:name="_Toc43786489"/>
+      <w:bookmarkStart w:id="2" w:name="_Toc43786489"/>
       <w:r>
         <w:t>Use Case</w:t>
       </w:r>
@@ -339,84 +337,84 @@
       <w:r>
         <w:t>Test Components</w:t>
       </w:r>
+      <w:bookmarkEnd w:id="2"/>
+      <w:r>
+        <w:t>/Requirements</w:t>
+      </w:r>
+    </w:p>
+    <w:p>
+      <w:r>
+        <w:t>This test scenario covers the following high-level test requirements (see scripts below for specific requirements covered by each test script):</w:t>
+      </w:r>
+    </w:p>
+    <w:p>
+      <w:pPr>
+        <w:pStyle w:val="ListBullet"/>
+      </w:pPr>
+      <w:r>
+        <w:t>The car park i</w:t>
+      </w:r>
+      <w:r>
+        <w:t>s open for business and all components (gates, pillars, etc.) are online and ready for operation.</w:t>
+      </w:r>
+    </w:p>
+    <w:p>
+      <w:pPr>
+        <w:pStyle w:val="ListBullet"/>
+      </w:pPr>
+      <w:r>
+        <w:t xml:space="preserve">A customer is ready to leave the carpark and has a ticket, either </w:t>
+      </w:r>
+      <w:proofErr w:type="spellStart"/>
+      <w:r>
+        <w:t>adhoc</w:t>
+      </w:r>
+      <w:proofErr w:type="spellEnd"/>
+      <w:r>
+        <w:t xml:space="preserve"> or season.</w:t>
+      </w:r>
+    </w:p>
+    <w:p>
+      <w:pPr>
+        <w:pStyle w:val="Heading2"/>
+      </w:pPr>
+      <w:bookmarkStart w:id="3" w:name="_Toc43786490"/>
+      <w:r>
+        <w:t>User Groups</w:t>
+      </w:r>
+    </w:p>
+    <w:p>
+      <w:pPr>
+        <w:pStyle w:val="ListBullet"/>
+      </w:pPr>
+      <w:r>
+        <w:t xml:space="preserve">Customers with </w:t>
+      </w:r>
+      <w:proofErr w:type="spellStart"/>
+      <w:r>
+        <w:t>adhoc</w:t>
+      </w:r>
+      <w:proofErr w:type="spellEnd"/>
+      <w:r>
+        <w:t xml:space="preserve"> tickets</w:t>
+      </w:r>
+    </w:p>
+    <w:p>
+      <w:pPr>
+        <w:pStyle w:val="ListBullet"/>
+      </w:pPr>
+      <w:r>
+        <w:t>Customers with season tickets</w:t>
+      </w:r>
+    </w:p>
+    <w:p>
+      <w:pPr>
+        <w:pStyle w:val="Heading2"/>
+      </w:pPr>
+      <w:r>
+        <w:br w:type="page"/>
+      </w:r>
       <w:bookmarkEnd w:id="3"/>
-      <w:r>
-        <w:t>/Requirements</w:t>
-      </w:r>
-    </w:p>
-    <w:p>
-      <w:r>
-        <w:t>This test scenario covers the following high-level test requirements (see scripts below for specific requirements covered by each test script):</w:t>
-      </w:r>
-    </w:p>
-    <w:p>
-      <w:pPr>
-        <w:pStyle w:val="ListBullet"/>
-      </w:pPr>
-      <w:r>
-        <w:t>The car park i</w:t>
-      </w:r>
-      <w:r>
-        <w:t>s open for business and all components (gates, pillars, etc.) are online and ready for operation.</w:t>
-      </w:r>
-    </w:p>
-    <w:p>
-      <w:pPr>
-        <w:pStyle w:val="ListBullet"/>
-      </w:pPr>
-      <w:r>
-        <w:t xml:space="preserve">A customer is ready to leave the carpark and has a ticket, either </w:t>
-      </w:r>
-      <w:proofErr w:type="spellStart"/>
-      <w:r>
-        <w:t>adhoc</w:t>
-      </w:r>
-      <w:proofErr w:type="spellEnd"/>
-      <w:r>
-        <w:t xml:space="preserve"> or season.</w:t>
-      </w:r>
-    </w:p>
-    <w:p>
-      <w:pPr>
-        <w:pStyle w:val="Heading2"/>
-      </w:pPr>
-      <w:bookmarkStart w:id="4" w:name="_Toc43786490"/>
-      <w:r>
-        <w:t>User Groups</w:t>
-      </w:r>
-    </w:p>
-    <w:p>
-      <w:pPr>
-        <w:pStyle w:val="ListBullet"/>
-      </w:pPr>
-      <w:r>
-        <w:t xml:space="preserve">Customers with </w:t>
-      </w:r>
-      <w:proofErr w:type="spellStart"/>
-      <w:r>
-        <w:t>adhoc</w:t>
-      </w:r>
-      <w:proofErr w:type="spellEnd"/>
-      <w:r>
-        <w:t xml:space="preserve"> tickets</w:t>
-      </w:r>
-    </w:p>
-    <w:p>
-      <w:pPr>
-        <w:pStyle w:val="ListBullet"/>
-      </w:pPr>
-      <w:r>
-        <w:t>Customers with season tickets</w:t>
-      </w:r>
-    </w:p>
-    <w:p>
-      <w:pPr>
-        <w:pStyle w:val="Heading2"/>
-      </w:pPr>
-      <w:r>
-        <w:br w:type="page"/>
-      </w:r>
-      <w:bookmarkEnd w:id="4"/>
       <w:r>
         <w:lastRenderedPageBreak/>
         <w:t>Script #</w:t>
@@ -446,22 +444,67 @@
       <w:pPr>
         <w:pStyle w:val="Heading3"/>
       </w:pPr>
-      <w:bookmarkStart w:id="5" w:name="_Toc43786491"/>
+      <w:bookmarkStart w:id="4" w:name="_Toc43786491"/>
       <w:r>
         <w:t>Script Description</w:t>
       </w:r>
+      <w:bookmarkEnd w:id="4"/>
+    </w:p>
+    <w:p>
+      <w:pPr>
+        <w:pStyle w:val="ListBullet"/>
+      </w:pPr>
+      <w:bookmarkStart w:id="5" w:name="_Toc43786492"/>
+      <w:r>
+        <w:t>The customer inserts a</w:t>
+      </w:r>
+      <w:r>
+        <w:t xml:space="preserve">n </w:t>
+      </w:r>
+      <w:proofErr w:type="spellStart"/>
+      <w:r>
+        <w:t>adhoc</w:t>
+      </w:r>
+      <w:proofErr w:type="spellEnd"/>
+      <w:r>
+        <w:t xml:space="preserve"> ticket in the exit pillar, the system </w:t>
+      </w:r>
+      <w:r>
+        <w:t xml:space="preserve">displays a message to the customer, </w:t>
+      </w:r>
+      <w:r>
+        <w:t xml:space="preserve">ejects the ticket </w:t>
+      </w:r>
+      <w:r>
+        <w:t>and</w:t>
+      </w:r>
+      <w:r>
+        <w:t xml:space="preserve"> the customer</w:t>
+      </w:r>
+      <w:r>
+        <w:t xml:space="preserve"> takes the ticket, the exit barrier is raised and the customer exits the car park.</w:t>
+      </w:r>
+    </w:p>
+    <w:p>
+      <w:pPr>
+        <w:pStyle w:val="Heading3"/>
+      </w:pPr>
+      <w:r>
+        <w:t>Testing Requirements</w:t>
+      </w:r>
       <w:bookmarkEnd w:id="5"/>
     </w:p>
     <w:p>
+      <w:r>
+        <w:t>This test script covers the following specific testing requirements:</w:t>
+      </w:r>
+    </w:p>
+    <w:p>
       <w:pPr>
         <w:pStyle w:val="ListBullet"/>
       </w:pPr>
-      <w:bookmarkStart w:id="6" w:name="_Toc43786492"/>
-      <w:r>
-        <w:t>The customer inserts a</w:t>
-      </w:r>
-      <w:r>
-        <w:t xml:space="preserve">n </w:t>
+      <w:r>
+        <w:t xml:space="preserve">Customer must be an </w:t>
       </w:r>
       <w:proofErr w:type="spellStart"/>
       <w:r>
@@ -469,44 +512,33 @@
       </w:r>
       <w:proofErr w:type="spellEnd"/>
       <w:r>
-        <w:t xml:space="preserve"> ticket in the exit pillar, the system </w:t>
-      </w:r>
-      <w:r>
-        <w:t xml:space="preserve">displays a message to the customer, </w:t>
-      </w:r>
-      <w:r>
-        <w:t xml:space="preserve">ejects the ticket </w:t>
-      </w:r>
-      <w:r>
-        <w:t>and</w:t>
-      </w:r>
-      <w:r>
-        <w:t xml:space="preserve"> the customer</w:t>
-      </w:r>
-      <w:r>
-        <w:t xml:space="preserve"> takes the ticket, the exit barrier is raised and the customer exits the car park.</w:t>
+        <w:t xml:space="preserve"> ticket holder and the ticket must have been paid at the </w:t>
+      </w:r>
+      <w:proofErr w:type="spellStart"/>
+      <w:r>
+        <w:t>paystation</w:t>
+      </w:r>
+      <w:proofErr w:type="spellEnd"/>
+      <w:r>
+        <w:t xml:space="preserve"> and it must be no more than 15 minutes after the time the ticket was paid.</w:t>
       </w:r>
     </w:p>
     <w:p>
       <w:pPr>
         <w:pStyle w:val="Heading3"/>
       </w:pPr>
-      <w:r>
-        <w:t>Testing Requirements</w:t>
+      <w:bookmarkStart w:id="6" w:name="_Toc43786493"/>
+      <w:r>
+        <w:t>Setup</w:t>
       </w:r>
       <w:bookmarkEnd w:id="6"/>
     </w:p>
     <w:p>
-      <w:r>
-        <w:t>This test script covers the following specific testing requirements:</w:t>
-      </w:r>
-    </w:p>
-    <w:p>
       <w:pPr>
         <w:pStyle w:val="ListBullet"/>
       </w:pPr>
       <w:r>
-        <w:t xml:space="preserve">Customer must be an </w:t>
+        <w:t xml:space="preserve">An </w:t>
       </w:r>
       <w:proofErr w:type="spellStart"/>
       <w:r>
@@ -514,96 +546,62 @@
       </w:r>
       <w:proofErr w:type="spellEnd"/>
       <w:r>
-        <w:t xml:space="preserve"> ticket holder and the ticket must have been paid at the </w:t>
+        <w:t xml:space="preserve"> ticket has been issued and recorded in the system.</w:t>
+      </w:r>
+    </w:p>
+    <w:p>
+      <w:pPr>
+        <w:pStyle w:val="ListBullet"/>
+      </w:pPr>
+      <w:r>
+        <w:t xml:space="preserve">The </w:t>
       </w:r>
       <w:proofErr w:type="spellStart"/>
       <w:r>
-        <w:t>paystation</w:t>
+        <w:t>adhoc</w:t>
       </w:r>
       <w:proofErr w:type="spellEnd"/>
       <w:r>
-        <w:t xml:space="preserve"> and it must be no more than 15 minutes after the time the ticket was paid.</w:t>
+        <w:t xml:space="preserve"> ticket is for this car park.</w:t>
+      </w:r>
+    </w:p>
+    <w:p>
+      <w:pPr>
+        <w:pStyle w:val="ListBullet"/>
+      </w:pPr>
+      <w:r>
+        <w:t xml:space="preserve">The </w:t>
+      </w:r>
+      <w:proofErr w:type="spellStart"/>
+      <w:r>
+        <w:t>adhoc</w:t>
+      </w:r>
+      <w:proofErr w:type="spellEnd"/>
+      <w:r>
+        <w:t xml:space="preserve"> ticket has been paid.</w:t>
+      </w:r>
+    </w:p>
+    <w:p>
+      <w:pPr>
+        <w:pStyle w:val="ListBullet"/>
+      </w:pPr>
+      <w:r>
+        <w:t xml:space="preserve">The </w:t>
+      </w:r>
+      <w:proofErr w:type="spellStart"/>
+      <w:r>
+        <w:t>adhoc</w:t>
+      </w:r>
+      <w:proofErr w:type="spellEnd"/>
+      <w:r>
+        <w:t xml:space="preserve"> ticket has a valid time (no more than 15 minutes from payment time.</w:t>
       </w:r>
     </w:p>
     <w:p>
       <w:pPr>
         <w:pStyle w:val="Heading3"/>
       </w:pPr>
-      <w:bookmarkStart w:id="7" w:name="_Toc43786493"/>
-      <w:r>
-        <w:t>Setup</w:t>
-      </w:r>
-      <w:bookmarkEnd w:id="7"/>
-    </w:p>
-    <w:p>
-      <w:pPr>
-        <w:pStyle w:val="ListBullet"/>
-      </w:pPr>
-      <w:r>
-        <w:t xml:space="preserve">An </w:t>
-      </w:r>
-      <w:proofErr w:type="spellStart"/>
-      <w:r>
-        <w:t>adhoc</w:t>
-      </w:r>
-      <w:proofErr w:type="spellEnd"/>
-      <w:r>
-        <w:t xml:space="preserve"> ticket has been issued and recorded in the system.</w:t>
-      </w:r>
-    </w:p>
-    <w:p>
-      <w:pPr>
-        <w:pStyle w:val="ListBullet"/>
-      </w:pPr>
-      <w:r>
-        <w:t xml:space="preserve">The </w:t>
-      </w:r>
-      <w:proofErr w:type="spellStart"/>
-      <w:r>
-        <w:t>adhoc</w:t>
-      </w:r>
-      <w:proofErr w:type="spellEnd"/>
-      <w:r>
-        <w:t xml:space="preserve"> ticket is for this car park.</w:t>
-      </w:r>
-    </w:p>
-    <w:p>
-      <w:pPr>
-        <w:pStyle w:val="ListBullet"/>
-      </w:pPr>
-      <w:r>
-        <w:t xml:space="preserve">The </w:t>
-      </w:r>
-      <w:proofErr w:type="spellStart"/>
-      <w:r>
-        <w:t>adhoc</w:t>
-      </w:r>
-      <w:proofErr w:type="spellEnd"/>
-      <w:r>
-        <w:t xml:space="preserve"> ticket has been paid.</w:t>
-      </w:r>
-    </w:p>
-    <w:p>
-      <w:pPr>
-        <w:pStyle w:val="ListBullet"/>
-      </w:pPr>
-      <w:r>
-        <w:t xml:space="preserve">The </w:t>
-      </w:r>
-      <w:proofErr w:type="spellStart"/>
-      <w:r>
-        <w:t>adhoc</w:t>
-      </w:r>
-      <w:proofErr w:type="spellEnd"/>
-      <w:r>
-        <w:t xml:space="preserve"> ticket has a valid time (no more than 15 minutes from payment time.</w:t>
-      </w:r>
-    </w:p>
-    <w:p>
-      <w:pPr>
-        <w:pStyle w:val="Heading3"/>
-      </w:pPr>
-      <w:bookmarkStart w:id="8" w:name="_Toc43786494"/>
+      <w:bookmarkStart w:id="7" w:name="_Toc43786494"/>
       <w:r>
         <w:t>Teardown</w:t>
       </w:r>
@@ -637,7 +635,7 @@
       <w:r>
         <w:t>Script Steps</w:t>
       </w:r>
-      <w:bookmarkEnd w:id="8"/>
+      <w:bookmarkEnd w:id="7"/>
     </w:p>
     <w:tbl>
       <w:tblPr>
@@ -800,7 +798,11 @@
           <w:tcPr>
             <w:tcW w:w="759" w:type="dxa"/>
           </w:tcPr>
-          <w:p/>
+          <w:p>
+            <w:r>
+              <w:t>F</w:t>
+            </w:r>
+          </w:p>
         </w:tc>
       </w:tr>
       <w:tr>
@@ -838,7 +840,11 @@
           <w:tcPr>
             <w:tcW w:w="759" w:type="dxa"/>
           </w:tcPr>
-          <w:p/>
+          <w:p>
+            <w:r>
+              <w:t>N/A</w:t>
+            </w:r>
+          </w:p>
         </w:tc>
       </w:tr>
       <w:tr>
@@ -876,7 +882,11 @@
           <w:tcPr>
             <w:tcW w:w="759" w:type="dxa"/>
           </w:tcPr>
-          <w:p/>
+          <w:p>
+            <w:r>
+              <w:t>N/A</w:t>
+            </w:r>
+          </w:p>
         </w:tc>
       </w:tr>
     </w:tbl>
@@ -961,31 +971,49 @@
           <w:tcPr>
             <w:tcW w:w="1818" w:type="dxa"/>
           </w:tcPr>
+          <w:p>
+            <w:r>
+              <w:t>22/</w:t>
+            </w:r>
+            <w:r>
+              <w:t>0</w:t>
+            </w:r>
+            <w:r>
+              <w:t>9/17</w:t>
+            </w:r>
+          </w:p>
+        </w:tc>
+        <w:tc>
+          <w:tcPr>
+            <w:tcW w:w="1530" w:type="dxa"/>
+          </w:tcPr>
+          <w:p>
+            <w:r>
+              <w:t>Wayne Barlow</w:t>
+            </w:r>
+          </w:p>
+        </w:tc>
+        <w:tc>
+          <w:tcPr>
+            <w:tcW w:w="1303" w:type="dxa"/>
+          </w:tcPr>
           <w:p/>
         </w:tc>
         <w:tc>
           <w:tcPr>
-            <w:tcW w:w="1530" w:type="dxa"/>
+            <w:tcW w:w="1667" w:type="dxa"/>
           </w:tcPr>
           <w:p/>
         </w:tc>
         <w:tc>
           <w:tcPr>
-            <w:tcW w:w="1303" w:type="dxa"/>
-          </w:tcPr>
-          <w:p/>
-        </w:tc>
-        <w:tc>
-          <w:tcPr>
-            <w:tcW w:w="1667" w:type="dxa"/>
-          </w:tcPr>
-          <w:p/>
-        </w:tc>
-        <w:tc>
-          <w:tcPr>
             <w:tcW w:w="2430" w:type="dxa"/>
           </w:tcPr>
-          <w:p/>
+          <w:p>
+            <w:r>
+              <w:t>Failed</w:t>
+            </w:r>
+          </w:p>
         </w:tc>
       </w:tr>
       <w:tr>
@@ -1037,10 +1065,9 @@
         <w:tblLook w:val="0020" w:firstRow="1" w:lastRow="0" w:firstColumn="0" w:lastColumn="0" w:noHBand="0" w:noVBand="0"/>
       </w:tblPr>
       <w:tblGrid>
-        <w:gridCol w:w="1818"/>
         <w:gridCol w:w="1303"/>
-        <w:gridCol w:w="1667"/>
-        <w:gridCol w:w="4004"/>
+        <w:gridCol w:w="3341"/>
+        <w:gridCol w:w="4148"/>
       </w:tblGrid>
       <w:tr>
         <w:trPr>
@@ -1048,47 +1075,31 @@
         </w:trPr>
         <w:tc>
           <w:tcPr>
-            <w:tcW w:w="1818" w:type="dxa"/>
-          </w:tcPr>
-          <w:p>
-            <w:r>
-              <w:t>Date/Time</w:t>
-            </w:r>
-          </w:p>
-        </w:tc>
-        <w:tc>
-          <w:tcPr>
             <w:tcW w:w="1303" w:type="dxa"/>
           </w:tcPr>
           <w:p>
             <w:r>
-              <w:t>Test ID</w:t>
-            </w:r>
-          </w:p>
-        </w:tc>
-        <w:tc>
-          <w:tcPr>
-            <w:tcW w:w="1667" w:type="dxa"/>
-          </w:tcPr>
-          <w:p>
-            <w:r>
-              <w:t>Test Phase</w:t>
-            </w:r>
-          </w:p>
-        </w:tc>
-        <w:tc>
-          <w:tcPr>
-            <w:tcW w:w="4004" w:type="dxa"/>
-          </w:tcPr>
-          <w:p>
-            <w:r>
-              <w:t>Details of</w:t>
-            </w:r>
-            <w:r>
-              <w:t xml:space="preserve"> failed test</w:t>
-            </w:r>
-            <w:r>
-              <w:t xml:space="preserve"> results</w:t>
+              <w:t>Step #</w:t>
+            </w:r>
+          </w:p>
+        </w:tc>
+        <w:tc>
+          <w:tcPr>
+            <w:tcW w:w="3341" w:type="dxa"/>
+          </w:tcPr>
+          <w:p>
+            <w:r>
+              <w:t>Input Data</w:t>
+            </w:r>
+          </w:p>
+        </w:tc>
+        <w:tc>
+          <w:tcPr>
+            <w:tcW w:w="4148" w:type="dxa"/>
+          </w:tcPr>
+          <w:p>
+            <w:r>
+              <w:t>Details of test results</w:t>
             </w:r>
           </w:p>
         </w:tc>
@@ -1096,52 +1107,178 @@
       <w:tr>
         <w:tc>
           <w:tcPr>
-            <w:tcW w:w="1818" w:type="dxa"/>
-          </w:tcPr>
-          <w:p/>
-        </w:tc>
-        <w:tc>
-          <w:tcPr>
             <w:tcW w:w="1303" w:type="dxa"/>
           </w:tcPr>
-          <w:p/>
-        </w:tc>
-        <w:tc>
-          <w:tcPr>
-            <w:tcW w:w="1667" w:type="dxa"/>
-          </w:tcPr>
-          <w:p/>
-        </w:tc>
-        <w:tc>
-          <w:tcPr>
-            <w:tcW w:w="4004" w:type="dxa"/>
-          </w:tcPr>
-          <w:p/>
+          <w:p>
+            <w:r>
+              <w:t>1</w:t>
+            </w:r>
+          </w:p>
+        </w:tc>
+        <w:tc>
+          <w:tcPr>
+            <w:tcW w:w="3341" w:type="dxa"/>
+          </w:tcPr>
+          <w:p>
+            <w:proofErr w:type="spellStart"/>
+            <w:r>
+              <w:t>Adhoc</w:t>
+            </w:r>
+            <w:proofErr w:type="spellEnd"/>
+            <w:r>
+              <w:t xml:space="preserve"> Ticket A3119092017091453</w:t>
+            </w:r>
+          </w:p>
+        </w:tc>
+        <w:tc>
+          <w:tcPr>
+            <w:tcW w:w="4148" w:type="dxa"/>
+          </w:tcPr>
+          <w:p>
+            <w:r>
+              <w:t xml:space="preserve">Execution stops with a </w:t>
+            </w:r>
+            <w:proofErr w:type="spellStart"/>
+            <w:r>
+              <w:t>NullPointerException</w:t>
+            </w:r>
+            <w:proofErr w:type="spellEnd"/>
+            <w:r>
+              <w:t xml:space="preserve"> in the Exit User Interface module (</w:t>
+            </w:r>
+            <w:proofErr w:type="spellStart"/>
+            <w:r>
+              <w:t>ExitUI</w:t>
+            </w:r>
+            <w:proofErr w:type="spellEnd"/>
+            <w:r>
+              <w:t xml:space="preserve">) </w:t>
+            </w:r>
+            <w:r>
+              <w:lastRenderedPageBreak/>
+              <w:t xml:space="preserve">line 142 in the </w:t>
+            </w:r>
+            <w:proofErr w:type="spellStart"/>
+            <w:r>
+              <w:t>readTicket</w:t>
+            </w:r>
+            <w:proofErr w:type="spellEnd"/>
+            <w:r>
+              <w:t xml:space="preserve"> method.</w:t>
+            </w:r>
+            <w:r>
+              <w:t xml:space="preserve"> See screenshot below</w:t>
+            </w:r>
+            <w:r>
+              <w:t>. Steps 2 and 3 cannot be performed.</w:t>
+            </w:r>
+          </w:p>
         </w:tc>
       </w:tr>
     </w:tbl>
     <w:p>
       <w:pPr>
+        <w:pStyle w:val="Heading3"/>
+      </w:pPr>
+      <w:r>
+        <w:lastRenderedPageBreak/>
+        <w:t>Screen Shots</w:t>
+      </w:r>
+    </w:p>
+    <w:p>
+      <w:pPr>
+        <w:spacing w:before="0"/>
+        <w:rPr>
+          <w:rFonts w:ascii="Times New Roman" w:hAnsi="Times New Roman"/>
+          <w:sz w:val="17"/>
+          <w:szCs w:val="17"/>
+          <w:lang w:val="en-GB" w:eastAsia="en-GB"/>
+        </w:rPr>
+      </w:pPr>
+      <w:r>
+        <w:rPr>
+          <w:rFonts w:ascii="Times New Roman" w:hAnsi="Times New Roman"/>
+          <w:noProof/>
+          <w:sz w:val="17"/>
+          <w:szCs w:val="17"/>
+          <w:lang w:val="en-GB" w:eastAsia="en-GB"/>
+        </w:rPr>
+        <w:drawing>
+          <wp:inline distT="0" distB="0" distL="0" distR="0" wp14:anchorId="1CFF310C" wp14:editId="58242949">
+            <wp:extent cx="5486400" cy="1299210"/>
+            <wp:effectExtent l="0" t="0" r="0" b="0"/>
+            <wp:docPr id="1" name="Picture 1"/>
+            <wp:cNvGraphicFramePr>
+              <a:graphicFrameLocks xmlns:a="http://schemas.openxmlformats.org/drawingml/2006/main" noChangeAspect="1"/>
+            </wp:cNvGraphicFramePr>
+            <a:graphic xmlns:a="http://schemas.openxmlformats.org/drawingml/2006/main">
+              <a:graphicData uri="http://schemas.openxmlformats.org/drawingml/2006/picture">
+                <pic:pic xmlns:pic="http://schemas.openxmlformats.org/drawingml/2006/picture">
+                  <pic:nvPicPr>
+                    <pic:cNvPr id="1" name="Screen Shot 2017-09-22 at 5.08.31 pm.png"/>
+                    <pic:cNvPicPr/>
+                  </pic:nvPicPr>
+                  <pic:blipFill>
+                    <a:blip r:embed="rId7" cstate="print">
+                      <a:extLst>
+                        <a:ext uri="{28A0092B-C50C-407E-A947-70E740481C1C}">
+                          <a14:useLocalDpi xmlns:a14="http://schemas.microsoft.com/office/drawing/2010/main" val="0"/>
+                        </a:ext>
+                      </a:extLst>
+                    </a:blip>
+                    <a:stretch>
+                      <a:fillRect/>
+                    </a:stretch>
+                  </pic:blipFill>
+                  <pic:spPr>
+                    <a:xfrm>
+                      <a:off x="0" y="0"/>
+                      <a:ext cx="5486400" cy="1299210"/>
+                    </a:xfrm>
+                    <a:prstGeom prst="rect">
+                      <a:avLst/>
+                    </a:prstGeom>
+                  </pic:spPr>
+                </pic:pic>
+              </a:graphicData>
+            </a:graphic>
+          </wp:inline>
+        </w:drawing>
+      </w:r>
+      <w:r>
+        <w:rPr>
+          <w:rFonts w:ascii="Times New Roman" w:hAnsi="Times New Roman"/>
+          <w:sz w:val="17"/>
+          <w:szCs w:val="17"/>
+          <w:lang w:val="en-GB" w:eastAsia="en-GB"/>
+        </w:rPr>
+        <w:t> </w:t>
+      </w:r>
+    </w:p>
+    <w:p>
+      <w:pPr>
         <w:pStyle w:val="Heading2"/>
       </w:pPr>
+    </w:p>
+    <w:p>
+      <w:pPr>
+        <w:spacing w:before="0"/>
+        <w:rPr>
+          <w:b/>
+          <w:sz w:val="28"/>
+        </w:rPr>
+      </w:pPr>
+      <w:r>
+        <w:br w:type="page"/>
+      </w:r>
+    </w:p>
+    <w:p>
+      <w:pPr>
+        <w:pStyle w:val="Heading2"/>
+      </w:pPr>
       <w:r>
         <w:lastRenderedPageBreak/>
-        <w:t>Script #</w:t>
-      </w:r>
-      <w:r>
-        <w:t>3.2</w:t>
-      </w:r>
-      <w:r>
-        <w:t xml:space="preserve">: </w:t>
-      </w:r>
-      <w:r>
-        <w:t>Season</w:t>
-      </w:r>
-      <w:r>
-        <w:t xml:space="preserve"> Ticket</w:t>
-      </w:r>
-      <w:r>
-        <w:t xml:space="preserve"> Customer: Valid Ticket</w:t>
+        <w:t>Script #3.2: Season Ticket Customer: Valid Ticket</w:t>
       </w:r>
     </w:p>
     <w:p>
@@ -1157,13 +1294,7 @@
         <w:pStyle w:val="ListBullet"/>
       </w:pPr>
       <w:r>
-        <w:t xml:space="preserve">The customer inserts a </w:t>
-      </w:r>
-      <w:r>
-        <w:t xml:space="preserve">season </w:t>
-      </w:r>
-      <w:r>
-        <w:t>ticket in the exit pillar, the system displays a message to the customer, ejects the ticket and the customer takes the ticket, the exit barrier is raised and the customer exits the car park.</w:t>
+        <w:t>The customer inserts a season ticket in the exit pillar, the system displays a message to the customer, ejects the ticket and the customer takes the ticket, the exit barrier is raised and the customer exits the car park.</w:t>
       </w:r>
     </w:p>
     <w:p>
@@ -1187,13 +1318,7 @@
         <w:t>Customer must be a</w:t>
       </w:r>
       <w:r>
-        <w:t xml:space="preserve"> </w:t>
-      </w:r>
-      <w:r>
-        <w:t>season</w:t>
-      </w:r>
-      <w:r>
-        <w:t xml:space="preserve"> ticket holder and the ticket must </w:t>
+        <w:t xml:space="preserve"> season ticket holder and the ticket must </w:t>
       </w:r>
       <w:r>
         <w:t>be valid and in use</w:t>
@@ -1215,10 +1340,7 @@
         <w:pStyle w:val="ListBullet"/>
       </w:pPr>
       <w:r>
-        <w:t>A season</w:t>
-      </w:r>
-      <w:r>
-        <w:t xml:space="preserve"> ticket has been issued and recorded in the system.</w:t>
+        <w:t>A season ticket has been issued and recorded in the system.</w:t>
       </w:r>
     </w:p>
     <w:p>
@@ -1226,13 +1348,7 @@
         <w:pStyle w:val="ListBullet"/>
       </w:pPr>
       <w:r>
-        <w:t xml:space="preserve">The </w:t>
-      </w:r>
-      <w:r>
-        <w:t>season</w:t>
-      </w:r>
-      <w:r>
-        <w:t xml:space="preserve"> ticket is for this car park.</w:t>
+        <w:t>The season ticket is for this car park.</w:t>
       </w:r>
     </w:p>
     <w:p>
@@ -1240,19 +1356,7 @@
         <w:pStyle w:val="ListBullet"/>
       </w:pPr>
       <w:r>
-        <w:t xml:space="preserve">The </w:t>
-      </w:r>
-      <w:r>
-        <w:t>season</w:t>
-      </w:r>
-      <w:r>
-        <w:t xml:space="preserve"> ticket </w:t>
-      </w:r>
-      <w:r>
-        <w:t>is valid</w:t>
-      </w:r>
-      <w:r>
-        <w:t>.</w:t>
+        <w:t>The season ticket is valid.</w:t>
       </w:r>
     </w:p>
     <w:p>
@@ -1260,13 +1364,7 @@
         <w:pStyle w:val="ListBullet"/>
       </w:pPr>
       <w:r>
-        <w:t xml:space="preserve">The </w:t>
-      </w:r>
-      <w:r>
-        <w:t>season ticket is in use</w:t>
-      </w:r>
-      <w:r>
-        <w:t>.</w:t>
+        <w:t>The season ticket is in use.</w:t>
       </w:r>
     </w:p>
     <w:p>
@@ -1457,7 +1555,11 @@
           <w:tcPr>
             <w:tcW w:w="759" w:type="dxa"/>
           </w:tcPr>
-          <w:p/>
+          <w:p>
+            <w:r>
+              <w:t>F</w:t>
+            </w:r>
+          </w:p>
         </w:tc>
       </w:tr>
       <w:tr>
@@ -1495,7 +1597,11 @@
           <w:tcPr>
             <w:tcW w:w="759" w:type="dxa"/>
           </w:tcPr>
-          <w:p/>
+          <w:p>
+            <w:r>
+              <w:t>N/A</w:t>
+            </w:r>
+          </w:p>
         </w:tc>
       </w:tr>
       <w:tr>
@@ -1533,7 +1639,11 @@
           <w:tcPr>
             <w:tcW w:w="759" w:type="dxa"/>
           </w:tcPr>
-          <w:p/>
+          <w:p>
+            <w:r>
+              <w:t>N/A</w:t>
+            </w:r>
+          </w:p>
         </w:tc>
       </w:tr>
     </w:tbl>
@@ -1618,63 +1728,43 @@
           <w:tcPr>
             <w:tcW w:w="1818" w:type="dxa"/>
           </w:tcPr>
+          <w:p>
+            <w:r>
+              <w:t>22/09/17</w:t>
+            </w:r>
+          </w:p>
+        </w:tc>
+        <w:tc>
+          <w:tcPr>
+            <w:tcW w:w="1530" w:type="dxa"/>
+          </w:tcPr>
+          <w:p>
+            <w:r>
+              <w:t>Wayne Barlow</w:t>
+            </w:r>
+          </w:p>
+        </w:tc>
+        <w:tc>
+          <w:tcPr>
+            <w:tcW w:w="1303" w:type="dxa"/>
+          </w:tcPr>
           <w:p/>
         </w:tc>
         <w:tc>
           <w:tcPr>
-            <w:tcW w:w="1530" w:type="dxa"/>
+            <w:tcW w:w="1667" w:type="dxa"/>
           </w:tcPr>
           <w:p/>
         </w:tc>
         <w:tc>
           <w:tcPr>
-            <w:tcW w:w="1303" w:type="dxa"/>
-          </w:tcPr>
-          <w:p/>
-        </w:tc>
-        <w:tc>
-          <w:tcPr>
-            <w:tcW w:w="1667" w:type="dxa"/>
-          </w:tcPr>
-          <w:p/>
-        </w:tc>
-        <w:tc>
-          <w:tcPr>
             <w:tcW w:w="2430" w:type="dxa"/>
           </w:tcPr>
-          <w:p/>
-        </w:tc>
-      </w:tr>
-      <w:tr>
-        <w:tc>
-          <w:tcPr>
-            <w:tcW w:w="1818" w:type="dxa"/>
-          </w:tcPr>
-          <w:p/>
-        </w:tc>
-        <w:tc>
-          <w:tcPr>
-            <w:tcW w:w="1530" w:type="dxa"/>
-          </w:tcPr>
-          <w:p/>
-        </w:tc>
-        <w:tc>
-          <w:tcPr>
-            <w:tcW w:w="1303" w:type="dxa"/>
-          </w:tcPr>
-          <w:p/>
-        </w:tc>
-        <w:tc>
-          <w:tcPr>
-            <w:tcW w:w="1667" w:type="dxa"/>
-          </w:tcPr>
-          <w:p/>
-        </w:tc>
-        <w:tc>
-          <w:tcPr>
-            <w:tcW w:w="2430" w:type="dxa"/>
-          </w:tcPr>
-          <w:p/>
+          <w:p>
+            <w:r>
+              <w:t>Failed</w:t>
+            </w:r>
+          </w:p>
         </w:tc>
       </w:tr>
     </w:tbl>
@@ -1702,10 +1792,9 @@
         <w:tblLook w:val="0020" w:firstRow="1" w:lastRow="0" w:firstColumn="0" w:lastColumn="0" w:noHBand="0" w:noVBand="0"/>
       </w:tblPr>
       <w:tblGrid>
-        <w:gridCol w:w="1818"/>
         <w:gridCol w:w="1303"/>
-        <w:gridCol w:w="1667"/>
-        <w:gridCol w:w="4004"/>
+        <w:gridCol w:w="3341"/>
+        <w:gridCol w:w="4148"/>
       </w:tblGrid>
       <w:tr>
         <w:trPr>
@@ -1713,41 +1802,31 @@
         </w:trPr>
         <w:tc>
           <w:tcPr>
-            <w:tcW w:w="1818" w:type="dxa"/>
-          </w:tcPr>
-          <w:p>
-            <w:r>
-              <w:t>Date/Time</w:t>
-            </w:r>
-          </w:p>
-        </w:tc>
-        <w:tc>
-          <w:tcPr>
             <w:tcW w:w="1303" w:type="dxa"/>
           </w:tcPr>
           <w:p>
             <w:r>
-              <w:t>Test ID</w:t>
-            </w:r>
-          </w:p>
-        </w:tc>
-        <w:tc>
-          <w:tcPr>
-            <w:tcW w:w="1667" w:type="dxa"/>
-          </w:tcPr>
-          <w:p>
-            <w:r>
-              <w:t>Test Phase</w:t>
-            </w:r>
-          </w:p>
-        </w:tc>
-        <w:tc>
-          <w:tcPr>
-            <w:tcW w:w="4004" w:type="dxa"/>
-          </w:tcPr>
-          <w:p>
-            <w:r>
-              <w:t>Details of failed test results</w:t>
+              <w:t>Step #</w:t>
+            </w:r>
+          </w:p>
+        </w:tc>
+        <w:tc>
+          <w:tcPr>
+            <w:tcW w:w="3341" w:type="dxa"/>
+          </w:tcPr>
+          <w:p>
+            <w:r>
+              <w:t>Input Data</w:t>
+            </w:r>
+          </w:p>
+        </w:tc>
+        <w:tc>
+          <w:tcPr>
+            <w:tcW w:w="4148" w:type="dxa"/>
+          </w:tcPr>
+          <w:p>
+            <w:r>
+              <w:t>Details of test results</w:t>
             </w:r>
           </w:p>
         </w:tc>
@@ -1755,30 +1834,68 @@
       <w:tr>
         <w:tc>
           <w:tcPr>
-            <w:tcW w:w="1818" w:type="dxa"/>
+            <w:tcW w:w="1303" w:type="dxa"/>
           </w:tcPr>
           <w:p/>
         </w:tc>
         <w:tc>
           <w:tcPr>
-            <w:tcW w:w="1303" w:type="dxa"/>
-          </w:tcPr>
-          <w:p/>
-        </w:tc>
-        <w:tc>
-          <w:tcPr>
-            <w:tcW w:w="1667" w:type="dxa"/>
-          </w:tcPr>
-          <w:p/>
-        </w:tc>
-        <w:tc>
-          <w:tcPr>
-            <w:tcW w:w="4004" w:type="dxa"/>
-          </w:tcPr>
-          <w:p/>
+            <w:tcW w:w="3341" w:type="dxa"/>
+          </w:tcPr>
+          <w:p>
+            <w:r>
+              <w:t>Season Ticket S3220092017113517</w:t>
+            </w:r>
+          </w:p>
+        </w:tc>
+        <w:tc>
+          <w:tcPr>
+            <w:tcW w:w="4148" w:type="dxa"/>
+          </w:tcPr>
+          <w:p>
+            <w:r>
+              <w:t xml:space="preserve">Execution stops with a </w:t>
+            </w:r>
+            <w:proofErr w:type="spellStart"/>
+            <w:r>
+              <w:t>NullPointerException</w:t>
+            </w:r>
+            <w:proofErr w:type="spellEnd"/>
+            <w:r>
+              <w:t xml:space="preserve"> in the Exit User Interface module (</w:t>
+            </w:r>
+            <w:proofErr w:type="spellStart"/>
+            <w:r>
+              <w:t>ExitUI</w:t>
+            </w:r>
+            <w:proofErr w:type="spellEnd"/>
+            <w:r>
+              <w:t xml:space="preserve">) line 142 in the </w:t>
+            </w:r>
+            <w:proofErr w:type="spellStart"/>
+            <w:r>
+              <w:t>readTicket</w:t>
+            </w:r>
+            <w:proofErr w:type="spellEnd"/>
+            <w:r>
+              <w:t xml:space="preserve"> method. See screenshot below. Steps 2 and 3 cannot be performed.</w:t>
+            </w:r>
+          </w:p>
         </w:tc>
       </w:tr>
     </w:tbl>
+    <w:p>
+      <w:pPr>
+        <w:pStyle w:val="Heading3"/>
+      </w:pPr>
+      <w:r>
+        <w:br w:type="page"/>
+      </w:r>
+      <w:r>
+        <w:lastRenderedPageBreak/>
+        <w:t>Screen Shots</w:t>
+      </w:r>
+    </w:p>
     <w:p>
       <w:pPr>
         <w:spacing w:before="0"/>
@@ -1788,6 +1905,64 @@
         </w:rPr>
       </w:pPr>
       <w:r>
+        <w:rPr>
+          <w:b/>
+          <w:noProof/>
+          <w:sz w:val="28"/>
+          <w:lang w:val="en-GB" w:eastAsia="en-GB"/>
+        </w:rPr>
+        <w:drawing>
+          <wp:inline distT="0" distB="0" distL="0" distR="0" wp14:anchorId="5215B622" wp14:editId="576DC469">
+            <wp:extent cx="5486400" cy="1336675"/>
+            <wp:effectExtent l="0" t="0" r="0" b="9525"/>
+            <wp:docPr id="2" name="Picture 2"/>
+            <wp:cNvGraphicFramePr>
+              <a:graphicFrameLocks xmlns:a="http://schemas.openxmlformats.org/drawingml/2006/main" noChangeAspect="1"/>
+            </wp:cNvGraphicFramePr>
+            <a:graphic xmlns:a="http://schemas.openxmlformats.org/drawingml/2006/main">
+              <a:graphicData uri="http://schemas.openxmlformats.org/drawingml/2006/picture">
+                <pic:pic xmlns:pic="http://schemas.openxmlformats.org/drawingml/2006/picture">
+                  <pic:nvPicPr>
+                    <pic:cNvPr id="2" name="Screen Shot 2017-09-22 at 8.46.09 pm.png"/>
+                    <pic:cNvPicPr/>
+                  </pic:nvPicPr>
+                  <pic:blipFill>
+                    <a:blip r:embed="rId8" cstate="print">
+                      <a:extLst>
+                        <a:ext uri="{28A0092B-C50C-407E-A947-70E740481C1C}">
+                          <a14:useLocalDpi xmlns:a14="http://schemas.microsoft.com/office/drawing/2010/main" val="0"/>
+                        </a:ext>
+                      </a:extLst>
+                    </a:blip>
+                    <a:stretch>
+                      <a:fillRect/>
+                    </a:stretch>
+                  </pic:blipFill>
+                  <pic:spPr>
+                    <a:xfrm>
+                      <a:off x="0" y="0"/>
+                      <a:ext cx="5486400" cy="1336675"/>
+                    </a:xfrm>
+                    <a:prstGeom prst="rect">
+                      <a:avLst/>
+                    </a:prstGeom>
+                  </pic:spPr>
+                </pic:pic>
+              </a:graphicData>
+            </a:graphic>
+          </wp:inline>
+        </w:drawing>
+      </w:r>
+    </w:p>
+    <w:p>
+      <w:pPr>
+        <w:spacing w:before="0"/>
+        <w:rPr>
+          <w:b/>
+          <w:sz w:val="28"/>
+        </w:rPr>
+      </w:pPr>
+      <w:r>
         <w:br w:type="page"/>
       </w:r>
     </w:p>
@@ -1797,13 +1972,7 @@
       </w:pPr>
       <w:r>
         <w:lastRenderedPageBreak/>
-        <w:t>Script #</w:t>
-      </w:r>
-      <w:r>
-        <w:t>3.3</w:t>
-      </w:r>
-      <w:r>
-        <w:t xml:space="preserve">: </w:t>
+        <w:t xml:space="preserve">Script #3.3: </w:t>
       </w:r>
       <w:proofErr w:type="spellStart"/>
       <w:r>
@@ -1830,16 +1999,7 @@
         <w:pStyle w:val="ListBullet"/>
       </w:pPr>
       <w:r>
-        <w:t>The customer inserts a</w:t>
-      </w:r>
-      <w:r>
-        <w:t>n</w:t>
-      </w:r>
-      <w:r>
-        <w:t xml:space="preserve"> </w:t>
-      </w:r>
-      <w:r>
-        <w:t xml:space="preserve">invalid </w:t>
+        <w:t xml:space="preserve">The customer inserts an invalid </w:t>
       </w:r>
       <w:proofErr w:type="spellStart"/>
       <w:r>
@@ -1847,23 +2007,48 @@
       </w:r>
       <w:proofErr w:type="spellEnd"/>
       <w:r>
-        <w:t xml:space="preserve"> ticket in the exit pillar, the system displays a message </w:t>
-      </w:r>
-      <w:r>
-        <w:t xml:space="preserve">‘Invalid Ticket’ </w:t>
-      </w:r>
-      <w:r>
-        <w:t xml:space="preserve">to the customer, </w:t>
-      </w:r>
-      <w:r>
-        <w:t xml:space="preserve">then ‘Remove Invalid Ticket’, </w:t>
-      </w:r>
-      <w:r>
-        <w:t>ejects the ticket and the customer</w:t>
-      </w:r>
-      <w:r>
-        <w:t xml:space="preserve"> takes the ticket and the exit pillar displays ‘Insert Ticket’</w:t>
-      </w:r>
+        <w:t xml:space="preserve"> ticket in the exit pillar, the system displays a message ‘Invalid Ticket’ to the customer, then ‘Remove Invalid Ticket’, ejects the ticket and the customer takes the ticket and the exit pillar displays ‘Insert Ticket’.</w:t>
+      </w:r>
+    </w:p>
+    <w:p>
+      <w:pPr>
+        <w:pStyle w:val="Heading3"/>
+      </w:pPr>
+      <w:r>
+        <w:t>Testing Requirements</w:t>
+      </w:r>
+    </w:p>
+    <w:p>
+      <w:r>
+        <w:t>This test script covers the following specific testing requirements:</w:t>
+      </w:r>
+    </w:p>
+    <w:p>
+      <w:pPr>
+        <w:pStyle w:val="ListBullet"/>
+      </w:pPr>
+      <w:r>
+        <w:t xml:space="preserve">Customer must be an </w:t>
+      </w:r>
+      <w:proofErr w:type="spellStart"/>
+      <w:r>
+        <w:t>adhoc</w:t>
+      </w:r>
+      <w:proofErr w:type="spellEnd"/>
+      <w:r>
+        <w:t xml:space="preserve"> ticket holder and the ticket must </w:t>
+      </w:r>
+      <w:r>
+        <w:t>be invalid because it</w:t>
+      </w:r>
+      <w:r>
+        <w:t xml:space="preserve"> has not been paid at the </w:t>
+      </w:r>
+      <w:proofErr w:type="spellStart"/>
+      <w:r>
+        <w:t>paystation</w:t>
+      </w:r>
+      <w:proofErr w:type="spellEnd"/>
       <w:r>
         <w:t>.</w:t>
       </w:r>
@@ -1873,12 +2058,7 @@
         <w:pStyle w:val="Heading3"/>
       </w:pPr>
       <w:r>
-        <w:t>Testing Requirements</w:t>
-      </w:r>
-    </w:p>
-    <w:p>
-      <w:r>
-        <w:t>This test script covers the following specific testing requirements:</w:t>
+        <w:t>Setup</w:t>
       </w:r>
     </w:p>
     <w:p>
@@ -1886,7 +2066,7 @@
         <w:pStyle w:val="ListBullet"/>
       </w:pPr>
       <w:r>
-        <w:t xml:space="preserve">Customer must be an </w:t>
+        <w:t xml:space="preserve">An </w:t>
       </w:r>
       <w:proofErr w:type="spellStart"/>
       <w:r>
@@ -1894,32 +2074,23 @@
       </w:r>
       <w:proofErr w:type="spellEnd"/>
       <w:r>
-        <w:t xml:space="preserve"> ticket holder and the ticket must </w:t>
-      </w:r>
-      <w:r>
-        <w:t>be invalid because it</w:t>
-      </w:r>
-      <w:r>
-        <w:t xml:space="preserve"> has not been paid </w:t>
-      </w:r>
-      <w:r>
-        <w:t xml:space="preserve">at the </w:t>
+        <w:t xml:space="preserve"> ticket has been issued and recorded in the system.</w:t>
+      </w:r>
+    </w:p>
+    <w:p>
+      <w:pPr>
+        <w:pStyle w:val="ListBullet"/>
+      </w:pPr>
+      <w:r>
+        <w:t xml:space="preserve">The </w:t>
       </w:r>
       <w:proofErr w:type="spellStart"/>
       <w:r>
-        <w:t>paystation</w:t>
+        <w:t>adhoc</w:t>
       </w:r>
       <w:proofErr w:type="spellEnd"/>
       <w:r>
-        <w:t>.</w:t>
-      </w:r>
-    </w:p>
-    <w:p>
-      <w:pPr>
-        <w:pStyle w:val="Heading3"/>
-      </w:pPr>
-      <w:r>
-        <w:t>Setup</w:t>
+        <w:t xml:space="preserve"> ticket is for this car park.</w:t>
       </w:r>
     </w:p>
     <w:p>
@@ -1927,7 +2098,7 @@
         <w:pStyle w:val="ListBullet"/>
       </w:pPr>
       <w:r>
-        <w:t xml:space="preserve">An </w:t>
+        <w:t xml:space="preserve">The </w:t>
       </w:r>
       <w:proofErr w:type="spellStart"/>
       <w:r>
@@ -1935,45 +2106,7 @@
       </w:r>
       <w:proofErr w:type="spellEnd"/>
       <w:r>
-        <w:t xml:space="preserve"> ticket has been issued and recorded in the system.</w:t>
-      </w:r>
-    </w:p>
-    <w:p>
-      <w:pPr>
-        <w:pStyle w:val="ListBullet"/>
-      </w:pPr>
-      <w:r>
-        <w:t xml:space="preserve">The </w:t>
-      </w:r>
-      <w:proofErr w:type="spellStart"/>
-      <w:r>
-        <w:t>adhoc</w:t>
-      </w:r>
-      <w:proofErr w:type="spellEnd"/>
-      <w:r>
-        <w:t xml:space="preserve"> ticket is for this car park.</w:t>
-      </w:r>
-    </w:p>
-    <w:p>
-      <w:pPr>
-        <w:pStyle w:val="ListBullet"/>
-      </w:pPr>
-      <w:r>
-        <w:t xml:space="preserve">The </w:t>
-      </w:r>
-      <w:proofErr w:type="spellStart"/>
-      <w:r>
-        <w:t>adhoc</w:t>
-      </w:r>
-      <w:proofErr w:type="spellEnd"/>
-      <w:r>
-        <w:t xml:space="preserve"> ticket has </w:t>
-      </w:r>
-      <w:r>
-        <w:t xml:space="preserve">NOT </w:t>
-      </w:r>
-      <w:r>
-        <w:t>been paid.</w:t>
+        <w:t xml:space="preserve"> ticket has NOT been paid.</w:t>
       </w:r>
     </w:p>
     <w:p>
@@ -2178,7 +2311,11 @@
           <w:tcPr>
             <w:tcW w:w="759" w:type="dxa"/>
           </w:tcPr>
-          <w:p/>
+          <w:p>
+            <w:r>
+              <w:t>F</w:t>
+            </w:r>
+          </w:p>
         </w:tc>
       </w:tr>
       <w:tr>
@@ -2208,13 +2345,7 @@
           </w:tcPr>
           <w:p>
             <w:r>
-              <w:t>Exit pillar displays ‘</w:t>
-            </w:r>
-            <w:r>
-              <w:t>Insert</w:t>
-            </w:r>
-            <w:r>
-              <w:t xml:space="preserve"> Ticket’</w:t>
+              <w:t>Exit pillar displays ‘Insert Ticket’</w:t>
             </w:r>
           </w:p>
         </w:tc>
@@ -2222,7 +2353,11 @@
           <w:tcPr>
             <w:tcW w:w="759" w:type="dxa"/>
           </w:tcPr>
-          <w:p/>
+          <w:p>
+            <w:r>
+              <w:t>N/A</w:t>
+            </w:r>
+          </w:p>
         </w:tc>
       </w:tr>
     </w:tbl>
@@ -2307,31 +2442,43 @@
           <w:tcPr>
             <w:tcW w:w="1818" w:type="dxa"/>
           </w:tcPr>
+          <w:p>
+            <w:r>
+              <w:t>22/09/17</w:t>
+            </w:r>
+          </w:p>
+        </w:tc>
+        <w:tc>
+          <w:tcPr>
+            <w:tcW w:w="1530" w:type="dxa"/>
+          </w:tcPr>
+          <w:p>
+            <w:r>
+              <w:t>Wayne Barlow</w:t>
+            </w:r>
+          </w:p>
+        </w:tc>
+        <w:tc>
+          <w:tcPr>
+            <w:tcW w:w="1303" w:type="dxa"/>
+          </w:tcPr>
           <w:p/>
         </w:tc>
         <w:tc>
           <w:tcPr>
-            <w:tcW w:w="1530" w:type="dxa"/>
+            <w:tcW w:w="1667" w:type="dxa"/>
           </w:tcPr>
           <w:p/>
         </w:tc>
         <w:tc>
           <w:tcPr>
-            <w:tcW w:w="1303" w:type="dxa"/>
-          </w:tcPr>
-          <w:p/>
-        </w:tc>
-        <w:tc>
-          <w:tcPr>
-            <w:tcW w:w="1667" w:type="dxa"/>
-          </w:tcPr>
-          <w:p/>
-        </w:tc>
-        <w:tc>
-          <w:tcPr>
             <w:tcW w:w="2430" w:type="dxa"/>
           </w:tcPr>
-          <w:p/>
+          <w:p>
+            <w:r>
+              <w:t>Failed</w:t>
+            </w:r>
+          </w:p>
         </w:tc>
       </w:tr>
       <w:tr>
@@ -2392,10 +2539,9 @@
         <w:tblLook w:val="0020" w:firstRow="1" w:lastRow="0" w:firstColumn="0" w:lastColumn="0" w:noHBand="0" w:noVBand="0"/>
       </w:tblPr>
       <w:tblGrid>
-        <w:gridCol w:w="1818"/>
         <w:gridCol w:w="1303"/>
-        <w:gridCol w:w="1667"/>
-        <w:gridCol w:w="4004"/>
+        <w:gridCol w:w="3341"/>
+        <w:gridCol w:w="4148"/>
       </w:tblGrid>
       <w:tr>
         <w:trPr>
@@ -2403,41 +2549,31 @@
         </w:trPr>
         <w:tc>
           <w:tcPr>
-            <w:tcW w:w="1818" w:type="dxa"/>
-          </w:tcPr>
-          <w:p>
-            <w:r>
-              <w:t>Date/Time</w:t>
-            </w:r>
-          </w:p>
-        </w:tc>
-        <w:tc>
-          <w:tcPr>
             <w:tcW w:w="1303" w:type="dxa"/>
           </w:tcPr>
           <w:p>
             <w:r>
-              <w:t>Test ID</w:t>
-            </w:r>
-          </w:p>
-        </w:tc>
-        <w:tc>
-          <w:tcPr>
-            <w:tcW w:w="1667" w:type="dxa"/>
-          </w:tcPr>
-          <w:p>
-            <w:r>
-              <w:t>Test Phase</w:t>
-            </w:r>
-          </w:p>
-        </w:tc>
-        <w:tc>
-          <w:tcPr>
-            <w:tcW w:w="4004" w:type="dxa"/>
-          </w:tcPr>
-          <w:p>
-            <w:r>
-              <w:t>Details of failed test results</w:t>
+              <w:t>Step #</w:t>
+            </w:r>
+          </w:p>
+        </w:tc>
+        <w:tc>
+          <w:tcPr>
+            <w:tcW w:w="3341" w:type="dxa"/>
+          </w:tcPr>
+          <w:p>
+            <w:r>
+              <w:t>Input Data</w:t>
+            </w:r>
+          </w:p>
+        </w:tc>
+        <w:tc>
+          <w:tcPr>
+            <w:tcW w:w="4148" w:type="dxa"/>
+          </w:tcPr>
+          <w:p>
+            <w:r>
+              <w:t>Details of test results</w:t>
             </w:r>
           </w:p>
         </w:tc>
@@ -2445,27 +2581,74 @@
       <w:tr>
         <w:tc>
           <w:tcPr>
-            <w:tcW w:w="1818" w:type="dxa"/>
+            <w:tcW w:w="1303" w:type="dxa"/>
           </w:tcPr>
           <w:p/>
         </w:tc>
         <w:tc>
           <w:tcPr>
-            <w:tcW w:w="1303" w:type="dxa"/>
-          </w:tcPr>
-          <w:p/>
-        </w:tc>
-        <w:tc>
-          <w:tcPr>
-            <w:tcW w:w="1667" w:type="dxa"/>
-          </w:tcPr>
-          <w:p/>
-        </w:tc>
-        <w:tc>
-          <w:tcPr>
-            <w:tcW w:w="4004" w:type="dxa"/>
-          </w:tcPr>
-          <w:p/>
+            <w:tcW w:w="3341" w:type="dxa"/>
+          </w:tcPr>
+          <w:p>
+            <w:proofErr w:type="spellStart"/>
+            <w:r>
+              <w:t>Adhoc</w:t>
+            </w:r>
+            <w:proofErr w:type="spellEnd"/>
+            <w:r>
+              <w:t xml:space="preserve"> Ticket A</w:t>
+            </w:r>
+            <w:r>
+              <w:t>56</w:t>
+            </w:r>
+            <w:r>
+              <w:t>70002018132516</w:t>
+            </w:r>
+          </w:p>
+        </w:tc>
+        <w:tc>
+          <w:tcPr>
+            <w:tcW w:w="4148" w:type="dxa"/>
+          </w:tcPr>
+          <w:p>
+            <w:r>
+              <w:t xml:space="preserve">Execution stops with a </w:t>
+            </w:r>
+            <w:proofErr w:type="spellStart"/>
+            <w:r>
+              <w:t>NullPointerException</w:t>
+            </w:r>
+            <w:proofErr w:type="spellEnd"/>
+            <w:r>
+              <w:t xml:space="preserve"> in the Exit User Interface module (</w:t>
+            </w:r>
+            <w:proofErr w:type="spellStart"/>
+            <w:r>
+              <w:t>ExitUI</w:t>
+            </w:r>
+            <w:proofErr w:type="spellEnd"/>
+            <w:r>
+              <w:t xml:space="preserve">) line 142 in the </w:t>
+            </w:r>
+            <w:proofErr w:type="spellStart"/>
+            <w:r>
+              <w:t>readTicket</w:t>
+            </w:r>
+            <w:proofErr w:type="spellEnd"/>
+            <w:r>
+              <w:t xml:space="preserve"> method. See </w:t>
+            </w:r>
+            <w:r>
+              <w:lastRenderedPageBreak/>
+              <w:t>screenshot below</w:t>
+            </w:r>
+            <w:r>
+              <w:t>. Step</w:t>
+            </w:r>
+            <w:r>
+              <w:t xml:space="preserve"> 2 cannot be performed.</w:t>
+            </w:r>
+          </w:p>
         </w:tc>
       </w:tr>
     </w:tbl>
@@ -2477,6 +2660,70 @@
           <w:sz w:val="28"/>
         </w:rPr>
       </w:pPr>
+    </w:p>
+    <w:p>
+      <w:pPr>
+        <w:pStyle w:val="Heading3"/>
+      </w:pPr>
+      <w:r>
+        <w:t>Screen Shots</w:t>
+      </w:r>
+    </w:p>
+    <w:p>
+      <w:pPr>
+        <w:spacing w:before="0"/>
+        <w:rPr>
+          <w:b/>
+          <w:sz w:val="28"/>
+        </w:rPr>
+      </w:pPr>
+      <w:r>
+        <w:rPr>
+          <w:noProof/>
+          <w:lang w:val="en-GB" w:eastAsia="en-GB"/>
+        </w:rPr>
+        <w:drawing>
+          <wp:inline distT="0" distB="0" distL="0" distR="0" wp14:anchorId="49664B67" wp14:editId="68CDC456">
+            <wp:extent cx="5486400" cy="1239520"/>
+            <wp:effectExtent l="0" t="0" r="0" b="5080"/>
+            <wp:docPr id="4" name="Picture 4"/>
+            <wp:cNvGraphicFramePr>
+              <a:graphicFrameLocks xmlns:a="http://schemas.openxmlformats.org/drawingml/2006/main" noChangeAspect="1"/>
+            </wp:cNvGraphicFramePr>
+            <a:graphic xmlns:a="http://schemas.openxmlformats.org/drawingml/2006/main">
+              <a:graphicData uri="http://schemas.openxmlformats.org/drawingml/2006/picture">
+                <pic:pic xmlns:pic="http://schemas.openxmlformats.org/drawingml/2006/picture">
+                  <pic:nvPicPr>
+                    <pic:cNvPr id="4" name="Screen Shot 2017-09-22 at 8.53.15 pm.png"/>
+                    <pic:cNvPicPr/>
+                  </pic:nvPicPr>
+                  <pic:blipFill>
+                    <a:blip r:embed="rId9" cstate="print">
+                      <a:extLst>
+                        <a:ext uri="{28A0092B-C50C-407E-A947-70E740481C1C}">
+                          <a14:useLocalDpi xmlns:a14="http://schemas.microsoft.com/office/drawing/2010/main" val="0"/>
+                        </a:ext>
+                      </a:extLst>
+                    </a:blip>
+                    <a:stretch>
+                      <a:fillRect/>
+                    </a:stretch>
+                  </pic:blipFill>
+                  <pic:spPr>
+                    <a:xfrm>
+                      <a:off x="0" y="0"/>
+                      <a:ext cx="5486400" cy="1239520"/>
+                    </a:xfrm>
+                    <a:prstGeom prst="rect">
+                      <a:avLst/>
+                    </a:prstGeom>
+                  </pic:spPr>
+                </pic:pic>
+              </a:graphicData>
+            </a:graphic>
+          </wp:inline>
+        </w:drawing>
+      </w:r>
       <w:r>
         <w:br w:type="page"/>
       </w:r>
@@ -2487,22 +2734,7 @@
       </w:pPr>
       <w:r>
         <w:lastRenderedPageBreak/>
-        <w:t>Script #</w:t>
-      </w:r>
-      <w:r>
-        <w:t>3.4</w:t>
-      </w:r>
-      <w:r>
-        <w:t xml:space="preserve">: </w:t>
-      </w:r>
-      <w:r>
-        <w:t>Season</w:t>
-      </w:r>
-      <w:r>
-        <w:t xml:space="preserve"> Ticket Customer: Ticket </w:t>
-      </w:r>
-      <w:r>
-        <w:t>Not Valid</w:t>
+        <w:t>Script #3.4: Season Ticket Customer: Ticket Not Valid</w:t>
       </w:r>
     </w:p>
     <w:p>
@@ -2518,13 +2750,7 @@
         <w:pStyle w:val="ListBullet"/>
       </w:pPr>
       <w:r>
-        <w:t xml:space="preserve">The customer inserts an invalid </w:t>
-      </w:r>
-      <w:r>
-        <w:t>season</w:t>
-      </w:r>
-      <w:r>
-        <w:t xml:space="preserve"> ticket in the exit pillar, the system displays a message ‘Invalid Ticket’ to the customer, then ‘Remove Invalid Ticket’, ejects the ticket and the customer takes the ticket and the exit pillar displays ‘Insert Ticket’.</w:t>
+        <w:t>The customer inserts an invalid season ticket in the exit pillar, the system displays a message ‘Invalid Ticket’ to the customer, then ‘Remove Invalid Ticket’, ejects the ticket and the customer takes the ticket and the exit pillar displays ‘Insert Ticket’.</w:t>
       </w:r>
     </w:p>
     <w:p>
@@ -2545,22 +2771,7 @@
         <w:pStyle w:val="ListBullet"/>
       </w:pPr>
       <w:r>
-        <w:t>Customer must be a</w:t>
-      </w:r>
-      <w:r>
-        <w:t xml:space="preserve"> </w:t>
-      </w:r>
-      <w:r>
-        <w:t>season</w:t>
-      </w:r>
-      <w:r>
-        <w:t xml:space="preserve"> ticket holder and the ticket must </w:t>
-      </w:r>
-      <w:r>
-        <w:t xml:space="preserve">be NOT </w:t>
-      </w:r>
-      <w:r>
-        <w:t>valid.</w:t>
+        <w:t>Customer must be a season ticket holder and the ticket must be NOT valid.</w:t>
       </w:r>
     </w:p>
     <w:p>
@@ -2592,13 +2803,7 @@
         <w:pStyle w:val="ListBullet"/>
       </w:pPr>
       <w:r>
-        <w:t xml:space="preserve">The season ticket is </w:t>
-      </w:r>
-      <w:r>
-        <w:t xml:space="preserve">NOT </w:t>
-      </w:r>
-      <w:r>
-        <w:t>valid.</w:t>
+        <w:t>The season ticket is NOT valid.</w:t>
       </w:r>
     </w:p>
     <w:p>
@@ -2617,13 +2822,7 @@
         </w:numPr>
       </w:pPr>
       <w:r>
-        <w:t xml:space="preserve">The </w:t>
-      </w:r>
-      <w:r>
-        <w:t>season</w:t>
-      </w:r>
-      <w:r>
-        <w:t xml:space="preserve"> ticket is no longer available.</w:t>
+        <w:t>The season ticket is no longer available.</w:t>
       </w:r>
     </w:p>
     <w:p>
@@ -2795,7 +2994,11 @@
           <w:tcPr>
             <w:tcW w:w="759" w:type="dxa"/>
           </w:tcPr>
-          <w:p/>
+          <w:p>
+            <w:r>
+              <w:t>F</w:t>
+            </w:r>
+          </w:p>
         </w:tc>
       </w:tr>
       <w:tr>
@@ -2825,13 +3028,7 @@
           </w:tcPr>
           <w:p>
             <w:r>
-              <w:t>Exit pillar displays ‘</w:t>
-            </w:r>
-            <w:r>
-              <w:t>Insert</w:t>
-            </w:r>
-            <w:r>
-              <w:t xml:space="preserve"> Ticket’</w:t>
+              <w:t>Exit pillar displays ‘Insert Ticket’</w:t>
             </w:r>
           </w:p>
         </w:tc>
@@ -2839,7 +3036,11 @@
           <w:tcPr>
             <w:tcW w:w="759" w:type="dxa"/>
           </w:tcPr>
-          <w:p/>
+          <w:p>
+            <w:r>
+              <w:t>N/A</w:t>
+            </w:r>
+          </w:p>
         </w:tc>
       </w:tr>
     </w:tbl>
@@ -2924,31 +3125,43 @@
           <w:tcPr>
             <w:tcW w:w="1818" w:type="dxa"/>
           </w:tcPr>
+          <w:p>
+            <w:r>
+              <w:t>22/09/17</w:t>
+            </w:r>
+          </w:p>
+        </w:tc>
+        <w:tc>
+          <w:tcPr>
+            <w:tcW w:w="1530" w:type="dxa"/>
+          </w:tcPr>
+          <w:p>
+            <w:r>
+              <w:t>Wayne Barlow</w:t>
+            </w:r>
+          </w:p>
+        </w:tc>
+        <w:tc>
+          <w:tcPr>
+            <w:tcW w:w="1303" w:type="dxa"/>
+          </w:tcPr>
           <w:p/>
         </w:tc>
         <w:tc>
           <w:tcPr>
-            <w:tcW w:w="1530" w:type="dxa"/>
+            <w:tcW w:w="1667" w:type="dxa"/>
           </w:tcPr>
           <w:p/>
         </w:tc>
         <w:tc>
           <w:tcPr>
-            <w:tcW w:w="1303" w:type="dxa"/>
-          </w:tcPr>
-          <w:p/>
-        </w:tc>
-        <w:tc>
-          <w:tcPr>
-            <w:tcW w:w="1667" w:type="dxa"/>
-          </w:tcPr>
-          <w:p/>
-        </w:tc>
-        <w:tc>
-          <w:tcPr>
             <w:tcW w:w="2430" w:type="dxa"/>
           </w:tcPr>
-          <w:p/>
+          <w:p>
+            <w:r>
+              <w:t>Failed</w:t>
+            </w:r>
+          </w:p>
         </w:tc>
       </w:tr>
       <w:tr>
@@ -3009,10 +3222,9 @@
         <w:tblLook w:val="0020" w:firstRow="1" w:lastRow="0" w:firstColumn="0" w:lastColumn="0" w:noHBand="0" w:noVBand="0"/>
       </w:tblPr>
       <w:tblGrid>
-        <w:gridCol w:w="1818"/>
         <w:gridCol w:w="1303"/>
-        <w:gridCol w:w="1667"/>
-        <w:gridCol w:w="4004"/>
+        <w:gridCol w:w="3341"/>
+        <w:gridCol w:w="4148"/>
       </w:tblGrid>
       <w:tr>
         <w:trPr>
@@ -3020,41 +3232,31 @@
         </w:trPr>
         <w:tc>
           <w:tcPr>
-            <w:tcW w:w="1818" w:type="dxa"/>
-          </w:tcPr>
-          <w:p>
-            <w:r>
-              <w:t>Date/Time</w:t>
-            </w:r>
-          </w:p>
-        </w:tc>
-        <w:tc>
-          <w:tcPr>
             <w:tcW w:w="1303" w:type="dxa"/>
           </w:tcPr>
           <w:p>
             <w:r>
-              <w:t>Test ID</w:t>
-            </w:r>
-          </w:p>
-        </w:tc>
-        <w:tc>
-          <w:tcPr>
-            <w:tcW w:w="1667" w:type="dxa"/>
-          </w:tcPr>
-          <w:p>
-            <w:r>
-              <w:t>Test Phase</w:t>
-            </w:r>
-          </w:p>
-        </w:tc>
-        <w:tc>
-          <w:tcPr>
-            <w:tcW w:w="4004" w:type="dxa"/>
-          </w:tcPr>
-          <w:p>
-            <w:r>
-              <w:t>Details of failed test results</w:t>
+              <w:t>Step #</w:t>
+            </w:r>
+          </w:p>
+        </w:tc>
+        <w:tc>
+          <w:tcPr>
+            <w:tcW w:w="3341" w:type="dxa"/>
+          </w:tcPr>
+          <w:p>
+            <w:r>
+              <w:t>Input Data</w:t>
+            </w:r>
+          </w:p>
+        </w:tc>
+        <w:tc>
+          <w:tcPr>
+            <w:tcW w:w="4148" w:type="dxa"/>
+          </w:tcPr>
+          <w:p>
+            <w:r>
+              <w:t>Details of test results</w:t>
             </w:r>
           </w:p>
         </w:tc>
@@ -3062,27 +3264,63 @@
       <w:tr>
         <w:tc>
           <w:tcPr>
-            <w:tcW w:w="1818" w:type="dxa"/>
+            <w:tcW w:w="1303" w:type="dxa"/>
           </w:tcPr>
           <w:p/>
         </w:tc>
         <w:tc>
           <w:tcPr>
-            <w:tcW w:w="1303" w:type="dxa"/>
-          </w:tcPr>
-          <w:p/>
-        </w:tc>
-        <w:tc>
-          <w:tcPr>
-            <w:tcW w:w="1667" w:type="dxa"/>
-          </w:tcPr>
-          <w:p/>
-        </w:tc>
-        <w:tc>
-          <w:tcPr>
-            <w:tcW w:w="4004" w:type="dxa"/>
-          </w:tcPr>
-          <w:p/>
+            <w:tcW w:w="3341" w:type="dxa"/>
+          </w:tcPr>
+          <w:p>
+            <w:r>
+              <w:t>Season Ticket S0000002017012200</w:t>
+            </w:r>
+          </w:p>
+        </w:tc>
+        <w:tc>
+          <w:tcPr>
+            <w:tcW w:w="4148" w:type="dxa"/>
+          </w:tcPr>
+          <w:p>
+            <w:r>
+              <w:t xml:space="preserve">Execution stops with a </w:t>
+            </w:r>
+            <w:proofErr w:type="spellStart"/>
+            <w:r>
+              <w:t>NullPointerException</w:t>
+            </w:r>
+            <w:proofErr w:type="spellEnd"/>
+            <w:r>
+              <w:t xml:space="preserve"> in the Exit User Interface module (</w:t>
+            </w:r>
+            <w:proofErr w:type="spellStart"/>
+            <w:r>
+              <w:t>ExitUI</w:t>
+            </w:r>
+            <w:proofErr w:type="spellEnd"/>
+            <w:r>
+              <w:t xml:space="preserve">) line 142 in the </w:t>
+            </w:r>
+            <w:proofErr w:type="spellStart"/>
+            <w:r>
+              <w:t>readTicket</w:t>
+            </w:r>
+            <w:proofErr w:type="spellEnd"/>
+            <w:r>
+              <w:t xml:space="preserve"> method. See screenshot below</w:t>
+            </w:r>
+            <w:r>
+              <w:t xml:space="preserve">. Steps 2 </w:t>
+            </w:r>
+            <w:r>
+              <w:t xml:space="preserve">cannot be </w:t>
+            </w:r>
+            <w:r>
+              <w:lastRenderedPageBreak/>
+              <w:t>performed.</w:t>
+            </w:r>
+          </w:p>
         </w:tc>
       </w:tr>
     </w:tbl>
@@ -3094,6 +3332,70 @@
           <w:sz w:val="28"/>
         </w:rPr>
       </w:pPr>
+    </w:p>
+    <w:p>
+      <w:pPr>
+        <w:pStyle w:val="Heading3"/>
+      </w:pPr>
+      <w:r>
+        <w:t>Screen Shots</w:t>
+      </w:r>
+    </w:p>
+    <w:p>
+      <w:pPr>
+        <w:spacing w:before="0"/>
+        <w:rPr>
+          <w:b/>
+          <w:sz w:val="28"/>
+        </w:rPr>
+      </w:pPr>
+      <w:r>
+        <w:rPr>
+          <w:noProof/>
+          <w:lang w:val="en-GB" w:eastAsia="en-GB"/>
+        </w:rPr>
+        <w:drawing>
+          <wp:inline distT="0" distB="0" distL="0" distR="0" wp14:anchorId="3111A9E5" wp14:editId="77D71108">
+            <wp:extent cx="5486400" cy="1348105"/>
+            <wp:effectExtent l="0" t="0" r="0" b="0"/>
+            <wp:docPr id="5" name="Picture 5"/>
+            <wp:cNvGraphicFramePr>
+              <a:graphicFrameLocks xmlns:a="http://schemas.openxmlformats.org/drawingml/2006/main" noChangeAspect="1"/>
+            </wp:cNvGraphicFramePr>
+            <a:graphic xmlns:a="http://schemas.openxmlformats.org/drawingml/2006/main">
+              <a:graphicData uri="http://schemas.openxmlformats.org/drawingml/2006/picture">
+                <pic:pic xmlns:pic="http://schemas.openxmlformats.org/drawingml/2006/picture">
+                  <pic:nvPicPr>
+                    <pic:cNvPr id="5" name="Screen Shot 2017-09-22 at 8.57.04 pm.png"/>
+                    <pic:cNvPicPr/>
+                  </pic:nvPicPr>
+                  <pic:blipFill>
+                    <a:blip r:embed="rId10" cstate="print">
+                      <a:extLst>
+                        <a:ext uri="{28A0092B-C50C-407E-A947-70E740481C1C}">
+                          <a14:useLocalDpi xmlns:a14="http://schemas.microsoft.com/office/drawing/2010/main" val="0"/>
+                        </a:ext>
+                      </a:extLst>
+                    </a:blip>
+                    <a:stretch>
+                      <a:fillRect/>
+                    </a:stretch>
+                  </pic:blipFill>
+                  <pic:spPr>
+                    <a:xfrm>
+                      <a:off x="0" y="0"/>
+                      <a:ext cx="5486400" cy="1348105"/>
+                    </a:xfrm>
+                    <a:prstGeom prst="rect">
+                      <a:avLst/>
+                    </a:prstGeom>
+                  </pic:spPr>
+                </pic:pic>
+              </a:graphicData>
+            </a:graphic>
+          </wp:inline>
+        </w:drawing>
+      </w:r>
       <w:r>
         <w:br w:type="page"/>
       </w:r>
@@ -3104,16 +3406,7 @@
       </w:pPr>
       <w:r>
         <w:lastRenderedPageBreak/>
-        <w:t>Script #</w:t>
-      </w:r>
-      <w:r>
-        <w:t>3.5</w:t>
-      </w:r>
-      <w:r>
-        <w:t xml:space="preserve">: </w:t>
-      </w:r>
-      <w:r>
-        <w:t>Customer Backs Up</w:t>
+        <w:t>Script #3.5: Customer Backs Up</w:t>
       </w:r>
     </w:p>
     <w:p>
@@ -3426,7 +3719,11 @@
           <w:tcPr>
             <w:tcW w:w="759" w:type="dxa"/>
           </w:tcPr>
-          <w:p/>
+          <w:p>
+            <w:r>
+              <w:t>Fail</w:t>
+            </w:r>
+          </w:p>
         </w:tc>
       </w:tr>
     </w:tbl>
@@ -3588,10 +3885,9 @@
         <w:tblLook w:val="0020" w:firstRow="1" w:lastRow="0" w:firstColumn="0" w:lastColumn="0" w:noHBand="0" w:noVBand="0"/>
       </w:tblPr>
       <w:tblGrid>
-        <w:gridCol w:w="1818"/>
         <w:gridCol w:w="1303"/>
-        <w:gridCol w:w="1667"/>
-        <w:gridCol w:w="4004"/>
+        <w:gridCol w:w="3341"/>
+        <w:gridCol w:w="4148"/>
       </w:tblGrid>
       <w:tr>
         <w:trPr>
@@ -3599,41 +3895,31 @@
         </w:trPr>
         <w:tc>
           <w:tcPr>
-            <w:tcW w:w="1818" w:type="dxa"/>
-          </w:tcPr>
-          <w:p>
-            <w:r>
-              <w:t>Date/Time</w:t>
-            </w:r>
-          </w:p>
-        </w:tc>
-        <w:tc>
-          <w:tcPr>
             <w:tcW w:w="1303" w:type="dxa"/>
           </w:tcPr>
           <w:p>
             <w:r>
-              <w:t>Test ID</w:t>
-            </w:r>
-          </w:p>
-        </w:tc>
-        <w:tc>
-          <w:tcPr>
-            <w:tcW w:w="1667" w:type="dxa"/>
-          </w:tcPr>
-          <w:p>
-            <w:r>
-              <w:t>Test Phase</w:t>
-            </w:r>
-          </w:p>
-        </w:tc>
-        <w:tc>
-          <w:tcPr>
-            <w:tcW w:w="4004" w:type="dxa"/>
-          </w:tcPr>
-          <w:p>
-            <w:r>
-              <w:t>Details of failed test results</w:t>
+              <w:t>Step #</w:t>
+            </w:r>
+          </w:p>
+        </w:tc>
+        <w:tc>
+          <w:tcPr>
+            <w:tcW w:w="3341" w:type="dxa"/>
+          </w:tcPr>
+          <w:p>
+            <w:r>
+              <w:t>Input Data</w:t>
+            </w:r>
+          </w:p>
+        </w:tc>
+        <w:tc>
+          <w:tcPr>
+            <w:tcW w:w="4148" w:type="dxa"/>
+          </w:tcPr>
+          <w:p>
+            <w:r>
+              <w:t>Details of test results</w:t>
             </w:r>
           </w:p>
         </w:tc>
@@ -3641,36 +3927,44 @@
       <w:tr>
         <w:tc>
           <w:tcPr>
-            <w:tcW w:w="1818" w:type="dxa"/>
+            <w:tcW w:w="1303" w:type="dxa"/>
           </w:tcPr>
           <w:p/>
         </w:tc>
         <w:tc>
           <w:tcPr>
-            <w:tcW w:w="1303" w:type="dxa"/>
+            <w:tcW w:w="3341" w:type="dxa"/>
           </w:tcPr>
           <w:p/>
         </w:tc>
         <w:tc>
           <w:tcPr>
-            <w:tcW w:w="1667" w:type="dxa"/>
-          </w:tcPr>
-          <w:p/>
-        </w:tc>
-        <w:tc>
-          <w:tcPr>
-            <w:tcW w:w="4004" w:type="dxa"/>
-          </w:tcPr>
-          <w:p/>
+            <w:tcW w:w="4148" w:type="dxa"/>
+          </w:tcPr>
+          <w:p>
+            <w:r>
+              <w:t>This cannot be tested with the current system configuration. This would require the inside sensor of the exit pillar to be triggered and then detect no car present. The current system has no means for activating this event.</w:t>
+            </w:r>
+            <w:bookmarkStart w:id="8" w:name="_GoBack"/>
+            <w:bookmarkEnd w:id="8"/>
+          </w:p>
         </w:tc>
       </w:tr>
     </w:tbl>
     <w:p/>
+    <w:p>
+      <w:pPr>
+        <w:pStyle w:val="Heading3"/>
+      </w:pPr>
+      <w:r>
+        <w:t>Screen Shots</w:t>
+      </w:r>
+    </w:p>
     <w:p/>
     <w:sectPr>
-      <w:headerReference w:type="default" r:id="rId7"/>
-      <w:footerReference w:type="even" r:id="rId8"/>
-      <w:footerReference w:type="default" r:id="rId9"/>
+      <w:headerReference w:type="default" r:id="rId11"/>
+      <w:footerReference w:type="even" r:id="rId12"/>
+      <w:footerReference w:type="default" r:id="rId13"/>
       <w:pgSz w:w="12240" w:h="15840" w:code="1"/>
       <w:pgMar w:top="1800" w:right="1800" w:bottom="1440" w:left="1800" w:header="720" w:footer="720" w:gutter="0"/>
       <w:cols w:space="720"/>
@@ -3950,7 +4244,7 @@
         <w:noProof/>
         <w:sz w:val="16"/>
       </w:rPr>
-      <w:t>6</w:t>
+      <w:t>11</w:t>
     </w:r>
     <w:r>
       <w:rPr>
@@ -4098,10 +4392,11 @@
   <w:abstractNum w:abstractNumId="3">
     <w:nsid w:val="FFFFFF89"/>
     <w:multiLevelType w:val="singleLevel"/>
-    <w:tmpl w:val="0726A848"/>
+    <w:tmpl w:val="37C625B8"/>
     <w:lvl w:ilvl="0">
       <w:start w:val="1"/>
       <w:numFmt w:val="bullet"/>
+      <w:pStyle w:val="ListBullet"/>
       <w:lvlText w:val=""/>
       <w:lvlJc w:val="left"/>
       <w:pPr>
@@ -6823,6 +7118,7 @@
     <w:lsdException w:name="HTML Sample" w:semiHidden="1" w:unhideWhenUsed="1"/>
     <w:lsdException w:name="HTML Typewriter" w:semiHidden="1" w:unhideWhenUsed="1"/>
     <w:lsdException w:name="HTML Variable" w:semiHidden="1" w:unhideWhenUsed="1"/>
+    <w:lsdException w:name="Normal Table" w:semiHidden="1" w:unhideWhenUsed="1"/>
     <w:lsdException w:name="annotation subject" w:semiHidden="1" w:unhideWhenUsed="1"/>
     <w:lsdException w:name="No List" w:semiHidden="1" w:unhideWhenUsed="1"/>
     <w:lsdException w:name="Outline List 1" w:semiHidden="1" w:unhideWhenUsed="1"/>
@@ -6868,8 +7164,10 @@
     <w:lsdException w:name="Table Subtle 1" w:semiHidden="1" w:unhideWhenUsed="1"/>
     <w:lsdException w:name="Table Subtle 2" w:semiHidden="1" w:unhideWhenUsed="1"/>
     <w:lsdException w:name="Table Web 1" w:semiHidden="1" w:unhideWhenUsed="1"/>
+    <w:lsdException w:name="Table Web 2" w:semiHidden="1" w:unhideWhenUsed="1"/>
     <w:lsdException w:name="Table Web 3" w:semiHidden="1" w:unhideWhenUsed="1"/>
     <w:lsdException w:name="Balloon Text" w:semiHidden="1" w:unhideWhenUsed="1"/>
+    <w:lsdException w:name="Table Theme" w:semiHidden="1" w:unhideWhenUsed="1"/>
     <w:lsdException w:name="Placeholder Text" w:semiHidden="1" w:uiPriority="99"/>
     <w:lsdException w:name="No Spacing" w:uiPriority="1" w:qFormat="1"/>
     <w:lsdException w:name="Light Shading" w:uiPriority="60"/>
@@ -7725,6 +8023,25 @@
       <w:szCs w:val="16"/>
     </w:rPr>
   </w:style>
+  <w:style w:type="paragraph" w:customStyle="1" w:styleId="p1">
+    <w:name w:val="p1"/>
+    <w:basedOn w:val="Normal"/>
+    <w:rsid w:val="00A76992"/>
+    <w:pPr>
+      <w:spacing w:before="0"/>
+    </w:pPr>
+    <w:rPr>
+      <w:rFonts w:ascii="Times New Roman" w:hAnsi="Times New Roman"/>
+      <w:sz w:val="17"/>
+      <w:szCs w:val="17"/>
+      <w:lang w:val="en-GB" w:eastAsia="en-GB"/>
+    </w:rPr>
+  </w:style>
+  <w:style w:type="character" w:customStyle="1" w:styleId="apple-converted-space">
+    <w:name w:val="apple-converted-space"/>
+    <w:basedOn w:val="DefaultParagraphFont"/>
+    <w:rsid w:val="00A76992"/>
+  </w:style>
 </w:styles>
 </file>
 

</xml_diff>